<commit_message>
Task 4 completed 100%
</commit_message>
<xml_diff>
--- a/Report_Tasks/Analysis.docx
+++ b/Report_Tasks/Analysis.docx
@@ -2,6 +2,51 @@
 <file path=word/document.xml><?xml version="1.0" encoding="utf-8"?>
 <w:document xmlns:wpc="http://schemas.microsoft.com/office/word/2010/wordprocessingCanvas" xmlns:cx="http://schemas.microsoft.com/office/drawing/2014/chartex" xmlns:cx1="http://schemas.microsoft.com/office/drawing/2015/9/8/chartex" xmlns:cx2="http://schemas.microsoft.com/office/drawing/2015/10/21/chartex" xmlns:cx3="http://schemas.microsoft.com/office/drawing/2016/5/9/chartex" xmlns:cx4="http://schemas.microsoft.com/office/drawing/2016/5/10/chartex" xmlns:cx5="http://schemas.microsoft.com/office/drawing/2016/5/11/chartex" xmlns:cx6="http://schemas.microsoft.com/office/drawing/2016/5/12/chartex" xmlns:cx7="http://schemas.microsoft.com/office/drawing/2016/5/13/chartex" xmlns:cx8="http://schemas.microsoft.com/office/drawing/2016/5/14/chartex" xmlns:mc="http://schemas.openxmlformats.org/markup-compatibility/2006" xmlns:aink="http://schemas.microsoft.com/office/drawing/2016/ink" xmlns:am3d="http://schemas.microsoft.com/office/drawing/2017/model3d" xmlns:o="urn:schemas-microsoft-com:office:office" xmlns:oel="http://schemas.microsoft.com/office/2019/extlst" xmlns:r="http://schemas.openxmlformats.org/officeDocument/2006/relationships" xmlns:m="http://schemas.openxmlformats.org/officeDocument/2006/math" xmlns:v="urn:schemas-microsoft-com:vml" xmlns:wp14="http://schemas.microsoft.com/office/word/2010/wordprocessingDrawing" xmlns:wp="http://schemas.openxmlformats.org/drawingml/2006/wordprocessingDrawing" xmlns:w10="urn:schemas-microsoft-com:office:word" xmlns:w="http://schemas.openxmlformats.org/wordprocessingml/2006/main" xmlns:w14="http://schemas.microsoft.com/office/word/2010/wordml" xmlns:w15="http://schemas.microsoft.com/office/word/2012/wordml" xmlns:w16cex="http://schemas.microsoft.com/office/word/2018/wordml/cex" xmlns:w16cid="http://schemas.microsoft.com/office/word/2016/wordml/cid" xmlns:w16="http://schemas.microsoft.com/office/word/2018/wordml" xmlns:w16du="http://schemas.microsoft.com/office/word/2023/wordml/word16du" xmlns:w16sdtdh="http://schemas.microsoft.com/office/word/2020/wordml/sdtdatahash" xmlns:w16se="http://schemas.microsoft.com/office/word/2015/wordml/symex" xmlns:wpg="http://schemas.microsoft.com/office/word/2010/wordprocessingGroup" xmlns:wpi="http://schemas.microsoft.com/office/word/2010/wordprocessingInk" xmlns:wne="http://schemas.microsoft.com/office/word/2006/wordml" xmlns:wps="http://schemas.microsoft.com/office/word/2010/wordprocessingShape" mc:Ignorable="w14 w15 w16se w16cid w16 w16cex w16sdtdh w16du wp14">
   <w:body>
+    <w:p>
+      <w:r>
+        <w:t>4.1</w:t>
+      </w:r>
+    </w:p>
+    <w:p>
+      <w:r>
+        <w:t xml:space="preserve">In the study conducted using data related to the matches held in FIFA </w:t>
+      </w:r>
+      <w:r>
+        <w:t>World Cup</w:t>
+      </w:r>
+      <w:r>
+        <w:t xml:space="preserve"> 2018, the independent variable we selected was Ball Possession and the dependent variable was Goal Scored. Both these variables are interval type. Therefore, it was decided to find the correlation between these two variables. Accordingly, since the histogram obtained using the data related to the matches held in FIFA </w:t>
+      </w:r>
+      <w:r>
+        <w:t>World Cup</w:t>
+      </w:r>
+      <w:r>
+        <w:t xml:space="preserve"> 2018 did not appear as a bell curve and a straight line was not obtained in the scatterplot, it was concluded that these data were Non-Parametric Data and Spearman correlation test was performed for this.</w:t>
+      </w:r>
+    </w:p>
+    <w:p/>
+    <w:p>
+      <w:r>
+        <w:t>4.2</w:t>
+      </w:r>
+    </w:p>
+    <w:p>
+      <w:r>
+        <w:t xml:space="preserve">The Spearman's rank correlation test </w:t>
+      </w:r>
+      <w:r>
+        <w:t xml:space="preserve">was performed using the FIFA World Cup 2018 dataset and got a p-value of 0.5046. Since it is greater than 0.5 or 5%, we cannot reject the null hypothesis. Hence, there is no correlation between the number of goals scored and </w:t>
+      </w:r>
+      <w:r>
+        <w:t>ball possession.</w:t>
+      </w:r>
+      <w:r>
+        <w:t xml:space="preserve"> </w:t>
+      </w:r>
+      <w:r>
+        <w:t>This means that there is not enough evidence to conclude that there is a significant correlation between ball possession and goals scored during the 2018 FIFA World Cup.</w:t>
+      </w:r>
+    </w:p>
     <w:p/>
     <w:sectPr>
       <w:footerReference w:type="even" r:id="rId7"/>
@@ -4298,7 +4343,6 @@
   <w:style w:type="character" w:default="1" w:styleId="DefaultParagraphFont">
     <w:name w:val="Default Paragraph Font"/>
     <w:uiPriority w:val="1"/>
-    <w:semiHidden/>
     <w:unhideWhenUsed/>
   </w:style>
   <w:style w:type="table" w:default="1" w:styleId="TableNormal">

</xml_diff>